<commit_message>
Added Lab 2, 5 and 6
</commit_message>
<xml_diff>
--- a/Lab 2/Lab.2.Cryptography.docx
+++ b/Lab 2/Lab.2.Cryptography.docx
@@ -42,7 +42,6 @@
         </w:rPr>
         <w:t xml:space="preserve"> to Bob using public key cryptography. Let us denote private key of Alice as </w:t>
       </w:r>
-      <w:proofErr w:type="spellStart"/>
       <w:r>
         <w:rPr>
           <w:rFonts w:ascii="Verdana" w:hAnsi="Verdana"/>
@@ -50,9 +49,16 @@
           <w:color w:val="000000" w:themeColor="text1"/>
           <w:lang w:val="en-IE"/>
         </w:rPr>
-        <w:t>Pr</w:t>
-      </w:r>
-      <w:proofErr w:type="spellEnd"/>
+        <w:t>Pr(A)</w:t>
+      </w:r>
+      <w:r>
+        <w:rPr>
+          <w:rFonts w:ascii="Verdana" w:hAnsi="Verdana"/>
+          <w:color w:val="000000" w:themeColor="text1"/>
+          <w:lang w:val="en-IE"/>
+        </w:rPr>
+        <w:t xml:space="preserve">, private key of Bob as </w:t>
+      </w:r>
       <w:r>
         <w:rPr>
           <w:rFonts w:ascii="Verdana" w:hAnsi="Verdana"/>
@@ -60,35 +66,7 @@
           <w:color w:val="000000" w:themeColor="text1"/>
           <w:lang w:val="en-IE"/>
         </w:rPr>
-        <w:t>(A)</w:t>
-      </w:r>
-      <w:r>
-        <w:rPr>
-          <w:rFonts w:ascii="Verdana" w:hAnsi="Verdana"/>
-          <w:color w:val="000000" w:themeColor="text1"/>
-          <w:lang w:val="en-IE"/>
-        </w:rPr>
-        <w:t xml:space="preserve">, private key of Bob as </w:t>
-      </w:r>
-      <w:proofErr w:type="spellStart"/>
-      <w:r>
-        <w:rPr>
-          <w:rFonts w:ascii="Verdana" w:hAnsi="Verdana"/>
-          <w:i/>
-          <w:color w:val="000000" w:themeColor="text1"/>
-          <w:lang w:val="en-IE"/>
-        </w:rPr>
-        <w:t>Pr</w:t>
-      </w:r>
-      <w:proofErr w:type="spellEnd"/>
-      <w:r>
-        <w:rPr>
-          <w:rFonts w:ascii="Verdana" w:hAnsi="Verdana"/>
-          <w:i/>
-          <w:color w:val="000000" w:themeColor="text1"/>
-          <w:lang w:val="en-IE"/>
-        </w:rPr>
-        <w:t>(B)</w:t>
+        <w:t>Pr(B)</w:t>
       </w:r>
       <w:r>
         <w:rPr>
@@ -425,13 +403,17 @@
         <w:ind w:left="1134" w:hanging="567"/>
         <w:rPr>
           <w:rFonts w:ascii="Verdana" w:hAnsi="Verdana"/>
-          <w:color w:val="000000" w:themeColor="text1"/>
-          <w:lang w:val="en-IE"/>
-        </w:rPr>
-      </w:pPr>
-      <w:r>
-        <w:rPr>
-          <w:rFonts w:ascii="Verdana" w:hAnsi="Verdana"/>
+          <w:b/>
+          <w:bCs/>
+          <w:color w:val="000000" w:themeColor="text1"/>
+          <w:lang w:val="en-IE"/>
+        </w:rPr>
+      </w:pPr>
+      <w:r>
+        <w:rPr>
+          <w:rFonts w:ascii="Verdana" w:hAnsi="Verdana"/>
+          <w:b/>
+          <w:bCs/>
           <w:color w:val="000000" w:themeColor="text1"/>
           <w:lang w:val="en-IE"/>
         </w:rPr>
@@ -440,6 +422,8 @@
       <w:r>
         <w:rPr>
           <w:rFonts w:ascii="Verdana" w:hAnsi="Verdana"/>
+          <w:b/>
+          <w:bCs/>
           <w:i/>
           <w:color w:val="000000" w:themeColor="text1"/>
           <w:lang w:val="en-IE"/>
@@ -449,26 +433,12 @@
       <w:r>
         <w:rPr>
           <w:rFonts w:ascii="Verdana" w:hAnsi="Verdana"/>
-          <w:color w:val="000000" w:themeColor="text1"/>
-          <w:lang w:val="en-IE"/>
-        </w:rPr>
-        <w:t xml:space="preserve"> to Bob in a manner that no one other </w:t>
-      </w:r>
-      <w:r>
-        <w:rPr>
-          <w:rFonts w:ascii="Verdana" w:hAnsi="Verdana"/>
-          <w:color w:val="000000" w:themeColor="text1"/>
-          <w:lang w:val="en-IE"/>
-        </w:rPr>
-        <w:t xml:space="preserve">than </w:t>
-      </w:r>
-      <w:r>
-        <w:rPr>
-          <w:rFonts w:ascii="Verdana" w:hAnsi="Verdana"/>
-          <w:color w:val="000000" w:themeColor="text1"/>
-          <w:lang w:val="en-IE"/>
-        </w:rPr>
-        <w:t xml:space="preserve">Bob can access the data. Let us denote the message as </w:t>
+          <w:b/>
+          <w:bCs/>
+          <w:color w:val="000000" w:themeColor="text1"/>
+          <w:lang w:val="en-IE"/>
+        </w:rPr>
+        <w:t xml:space="preserve"> to Bob in a manner that no one other than Bob can access the data. Let us denote the message as </w:t>
       </w:r>
       <m:oMath>
         <m:sSub>
@@ -476,12 +446,17 @@
             <m:ctrlPr>
               <w:rPr>
                 <w:rFonts w:ascii="Cambria Math" w:hAnsi="Cambria Math"/>
+                <w:b/>
+                <w:bCs/>
                 <w:color w:val="000000" w:themeColor="text1"/>
               </w:rPr>
             </m:ctrlPr>
           </m:sSubPr>
           <m:e>
             <m:r>
+              <m:rPr>
+                <m:sty m:val="bi"/>
+              </m:rPr>
               <w:rPr>
                 <w:rFonts w:ascii="Cambria Math" w:hAnsi="Cambria Math"/>
                 <w:color w:val="000000" w:themeColor="text1"/>
@@ -491,6 +466,9 @@
           </m:e>
           <m:sub>
             <m:r>
+              <m:rPr>
+                <m:sty m:val="bi"/>
+              </m:rPr>
               <w:rPr>
                 <w:rFonts w:ascii="Cambria Math" w:hAnsi="Cambria Math"/>
                 <w:color w:val="000000" w:themeColor="text1"/>
@@ -503,6 +481,8 @@
       <w:r>
         <w:rPr>
           <w:rFonts w:ascii="Verdana" w:hAnsi="Verdana"/>
+          <w:b/>
+          <w:bCs/>
           <w:color w:val="000000" w:themeColor="text1"/>
           <w:lang w:val="en-IE"/>
         </w:rPr>
@@ -518,6 +498,8 @@
         <w:ind w:left="1134" w:hanging="567"/>
         <w:rPr>
           <w:rFonts w:ascii="Verdana" w:hAnsi="Verdana"/>
+          <w:b/>
+          <w:bCs/>
           <w:color w:val="000000" w:themeColor="text1"/>
           <w:lang w:val="en-IE"/>
         </w:rPr>
@@ -532,13 +514,17 @@
         <w:ind w:left="1134"/>
         <w:rPr>
           <w:rFonts w:ascii="Verdana" w:hAnsi="Verdana"/>
-          <w:color w:val="000000" w:themeColor="text1"/>
-          <w:lang w:val="en-IE"/>
-        </w:rPr>
-      </w:pPr>
-      <w:r>
-        <w:rPr>
-          <w:rFonts w:ascii="Verdana" w:hAnsi="Verdana"/>
+          <w:b/>
+          <w:bCs/>
+          <w:color w:val="000000" w:themeColor="text1"/>
+          <w:lang w:val="en-IE"/>
+        </w:rPr>
+      </w:pPr>
+      <w:r>
+        <w:rPr>
+          <w:rFonts w:ascii="Verdana" w:hAnsi="Verdana"/>
+          <w:b/>
+          <w:bCs/>
           <w:color w:val="000000" w:themeColor="text1"/>
           <w:lang w:val="en-IE"/>
         </w:rPr>
@@ -554,13 +540,17 @@
         <w:ind w:left="1134" w:hanging="567"/>
         <w:rPr>
           <w:rFonts w:ascii="Verdana" w:hAnsi="Verdana"/>
-          <w:color w:val="000000" w:themeColor="text1"/>
-          <w:lang w:val="en-IE"/>
-        </w:rPr>
-      </w:pPr>
-      <w:r>
-        <w:rPr>
-          <w:rFonts w:ascii="Verdana" w:hAnsi="Verdana"/>
+          <w:b/>
+          <w:bCs/>
+          <w:color w:val="000000" w:themeColor="text1"/>
+          <w:lang w:val="en-IE"/>
+        </w:rPr>
+      </w:pPr>
+      <w:r>
+        <w:rPr>
+          <w:rFonts w:ascii="Verdana" w:hAnsi="Verdana"/>
+          <w:b/>
+          <w:bCs/>
           <w:color w:val="000000" w:themeColor="text1"/>
           <w:lang w:val="en-IE"/>
         </w:rPr>
@@ -576,26 +566,37 @@
         <w:ind w:left="1134" w:hanging="567"/>
         <w:rPr>
           <w:rFonts w:ascii="Verdana" w:hAnsi="Verdana"/>
-          <w:color w:val="000000" w:themeColor="text1"/>
-          <w:lang w:val="en-IE"/>
-        </w:rPr>
-      </w:pPr>
-      <w:r>
-        <w:rPr>
-          <w:rFonts w:ascii="Verdana" w:hAnsi="Verdana"/>
+          <w:b/>
+          <w:bCs/>
+          <w:color w:val="000000" w:themeColor="text1"/>
+          <w:lang w:val="en-IE"/>
+        </w:rPr>
+      </w:pPr>
+      <w:r>
+        <w:rPr>
+          <w:rFonts w:ascii="Verdana" w:hAnsi="Verdana"/>
+          <w:b/>
+          <w:bCs/>
           <w:color w:val="000000" w:themeColor="text1"/>
           <w:lang w:val="en-IE"/>
         </w:rPr>
         <w:tab/>
-      </w:r>
-      <w:r>
-        <w:rPr>
-          <w:rFonts w:ascii="Verdana" w:hAnsi="Verdana"/>
-          <w:color w:val="000000" w:themeColor="text1"/>
-          <w:lang w:val="en-IE"/>
-        </w:rPr>
-        <w:t xml:space="preserve">When large messages must be encrypted, symmetric key cryptography is usually preferred to public key cryptography. Explain why. </w:t>
-      </w:r>
+        <w:t>When large messages must be encrypted, symmetric key cryptography is usually preferred to public key cryptography. Explain why.</w:t>
+      </w:r>
+    </w:p>
+    <w:p>
+      <w:pPr>
+        <w:pStyle w:val="ListParagraph"/>
+        <w:tabs>
+          <w:tab w:val="right" w:pos="9026"/>
+        </w:tabs>
+        <w:ind w:left="1134" w:hanging="567"/>
+        <w:rPr>
+          <w:rFonts w:ascii="Verdana" w:hAnsi="Verdana"/>
+          <w:color w:val="000000" w:themeColor="text1"/>
+          <w:lang w:val="en-IE"/>
+        </w:rPr>
+      </w:pPr>
       <w:r>
         <w:rPr>
           <w:rFonts w:ascii="Verdana" w:hAnsi="Verdana"/>
@@ -604,6 +605,178 @@
         </w:rPr>
         <w:tab/>
       </w:r>
+    </w:p>
+    <w:p>
+      <w:pPr>
+        <w:pStyle w:val="ListParagraph"/>
+        <w:tabs>
+          <w:tab w:val="right" w:pos="9026"/>
+        </w:tabs>
+        <w:ind w:left="1134" w:hanging="567"/>
+        <w:rPr>
+          <w:rFonts w:ascii="Verdana" w:hAnsi="Verdana"/>
+          <w:color w:val="000000" w:themeColor="text1"/>
+          <w:sz w:val="22"/>
+          <w:szCs w:val="22"/>
+          <w:lang w:val="en-IE"/>
+        </w:rPr>
+      </w:pPr>
+      <w:r>
+        <w:rPr>
+          <w:rFonts w:ascii="Verdana" w:hAnsi="Verdana"/>
+          <w:color w:val="000000" w:themeColor="text1"/>
+          <w:lang w:val="en-IE"/>
+        </w:rPr>
+        <w:t>(i a)</w:t>
+      </w:r>
+      <w:r>
+        <w:rPr>
+          <w:rFonts w:ascii="Verdana" w:hAnsi="Verdana"/>
+          <w:color w:val="000000" w:themeColor="text1"/>
+          <w:lang w:val="en-IE"/>
+        </w:rPr>
+        <w:tab/>
+      </w:r>
+      <w:r>
+        <w:rPr>
+          <w:rFonts w:ascii="Verdana" w:hAnsi="Verdana"/>
+          <w:color w:val="000000" w:themeColor="text1"/>
+          <w:sz w:val="22"/>
+          <w:szCs w:val="22"/>
+          <w:lang w:val="en-IE"/>
+        </w:rPr>
+        <w:t>Alice will encrypt</w:t>
+      </w:r>
+      <w:r>
+        <w:rPr>
+          <w:rFonts w:ascii="Verdana" w:hAnsi="Verdana"/>
+          <w:color w:val="000000" w:themeColor="text1"/>
+          <w:sz w:val="22"/>
+          <w:szCs w:val="22"/>
+          <w:lang w:val="en-IE"/>
+        </w:rPr>
+        <w:t xml:space="preserve"> her key using Bob’s public key because you need to use Bob’s private key to decrypt it, and its safer. Alice will send E_Pu(B) (M_1) then Bob will receive this and decrypt it with his key Pr(B) which goes into -&gt; D_Pr(B) (E_Pu(B) (M_1</w:t>
+      </w:r>
+      <w:r>
+        <w:rPr>
+          <w:rFonts w:ascii="Verdana" w:hAnsi="Verdana"/>
+          <w:color w:val="000000" w:themeColor="text1"/>
+          <w:sz w:val="22"/>
+          <w:szCs w:val="22"/>
+          <w:lang w:val="en-IE"/>
+        </w:rPr>
+        <w:t>)) = M_1</w:t>
+      </w:r>
+    </w:p>
+    <w:p>
+      <w:pPr>
+        <w:pStyle w:val="ListParagraph"/>
+        <w:tabs>
+          <w:tab w:val="right" w:pos="9026"/>
+        </w:tabs>
+        <w:ind w:left="1134" w:hanging="567"/>
+        <w:rPr>
+          <w:rFonts w:ascii="Verdana" w:hAnsi="Verdana"/>
+          <w:color w:val="000000" w:themeColor="text1"/>
+          <w:sz w:val="22"/>
+          <w:szCs w:val="22"/>
+          <w:lang w:val="en-IE"/>
+        </w:rPr>
+      </w:pPr>
+      <w:r>
+        <w:rPr>
+          <w:rFonts w:ascii="Verdana" w:hAnsi="Verdana"/>
+          <w:color w:val="000000" w:themeColor="text1"/>
+          <w:sz w:val="22"/>
+          <w:szCs w:val="22"/>
+          <w:lang w:val="en-IE"/>
+        </w:rPr>
+        <w:tab/>
+      </w:r>
+    </w:p>
+    <w:p>
+      <w:pPr>
+        <w:pStyle w:val="ListParagraph"/>
+        <w:tabs>
+          <w:tab w:val="right" w:pos="9026"/>
+        </w:tabs>
+        <w:ind w:left="1134" w:hanging="567"/>
+        <w:rPr>
+          <w:rFonts w:ascii="Verdana" w:hAnsi="Verdana"/>
+          <w:color w:val="000000" w:themeColor="text1"/>
+          <w:sz w:val="22"/>
+          <w:szCs w:val="22"/>
+          <w:lang w:val="en-IE"/>
+        </w:rPr>
+      </w:pPr>
+      <w:r>
+        <w:rPr>
+          <w:rFonts w:ascii="Verdana" w:hAnsi="Verdana"/>
+          <w:color w:val="000000" w:themeColor="text1"/>
+          <w:sz w:val="22"/>
+          <w:szCs w:val="22"/>
+          <w:lang w:val="en-IE"/>
+        </w:rPr>
+        <w:tab/>
+      </w:r>
+      <w:r>
+        <w:rPr>
+          <w:rFonts w:ascii="Verdana" w:hAnsi="Verdana"/>
+          <w:sz w:val="22"/>
+          <w:szCs w:val="22"/>
+        </w:rPr>
+        <w:t xml:space="preserve">Symmetric Key Cryptography is </w:t>
+      </w:r>
+      <w:r>
+        <w:rPr>
+          <w:rFonts w:ascii="Verdana" w:hAnsi="Verdana"/>
+          <w:sz w:val="22"/>
+          <w:szCs w:val="22"/>
+        </w:rPr>
+        <w:t>p</w:t>
+      </w:r>
+      <w:r>
+        <w:rPr>
+          <w:rFonts w:ascii="Verdana" w:hAnsi="Verdana"/>
+          <w:sz w:val="22"/>
+          <w:szCs w:val="22"/>
+        </w:rPr>
+        <w:t>referred</w:t>
+      </w:r>
+      <w:r>
+        <w:rPr>
+          <w:rFonts w:ascii="Verdana" w:hAnsi="Verdana"/>
+          <w:color w:val="000000" w:themeColor="text1"/>
+          <w:sz w:val="22"/>
+          <w:szCs w:val="22"/>
+          <w:lang w:val="en-IE"/>
+        </w:rPr>
+        <w:t xml:space="preserve"> </w:t>
+      </w:r>
+      <w:r>
+        <w:rPr>
+          <w:rFonts w:ascii="Verdana" w:hAnsi="Verdana"/>
+          <w:color w:val="000000" w:themeColor="text1"/>
+          <w:sz w:val="22"/>
+          <w:szCs w:val="22"/>
+          <w:lang w:val="en-IE"/>
+        </w:rPr>
+        <w:t>for longer messages because its faster than other encrypting/decrypting ways. The other reason is theres much less computational overhead</w:t>
+      </w:r>
+    </w:p>
+    <w:p>
+      <w:pPr>
+        <w:pStyle w:val="ListParagraph"/>
+        <w:tabs>
+          <w:tab w:val="right" w:pos="9026"/>
+        </w:tabs>
+        <w:ind w:left="1134" w:hanging="567"/>
+        <w:rPr>
+          <w:rFonts w:ascii="Verdana" w:hAnsi="Verdana"/>
+          <w:color w:val="000000" w:themeColor="text1"/>
+          <w:lang w:val="en-IE"/>
+        </w:rPr>
+      </w:pPr>
     </w:p>
     <w:p>
       <w:pPr>
@@ -633,43 +806,21 @@
         <w:ind w:left="1134" w:hanging="567"/>
         <w:rPr>
           <w:rFonts w:ascii="Verdana" w:hAnsi="Verdana"/>
-          <w:color w:val="000000" w:themeColor="text1"/>
-          <w:lang w:val="en-IE"/>
-        </w:rPr>
-      </w:pPr>
-      <w:r>
-        <w:rPr>
-          <w:rFonts w:ascii="Verdana" w:hAnsi="Verdana"/>
-          <w:color w:val="000000" w:themeColor="text1"/>
-          <w:lang w:val="en-IE"/>
-        </w:rPr>
-        <w:t xml:space="preserve">In </w:t>
-      </w:r>
-      <w:r>
-        <w:rPr>
-          <w:rFonts w:ascii="Verdana" w:hAnsi="Verdana"/>
-          <w:color w:val="000000" w:themeColor="text1"/>
-          <w:lang w:val="en-IE"/>
-        </w:rPr>
-        <w:t xml:space="preserve">this situation, Alice does not mind other people viewing the data she sends Bob. However, she is concerned that </w:t>
-      </w:r>
-      <w:proofErr w:type="spellStart"/>
-      <w:r>
-        <w:rPr>
-          <w:rFonts w:ascii="Verdana" w:hAnsi="Verdana"/>
-          <w:color w:val="000000" w:themeColor="text1"/>
-          <w:lang w:val="en-IE"/>
-        </w:rPr>
-        <w:t>Dr.</w:t>
-      </w:r>
-      <w:proofErr w:type="spellEnd"/>
-      <w:r>
-        <w:rPr>
-          <w:rFonts w:ascii="Verdana" w:hAnsi="Verdana"/>
-          <w:color w:val="000000" w:themeColor="text1"/>
-          <w:lang w:val="en-IE"/>
-        </w:rPr>
-        <w:t xml:space="preserve"> Evil might intercept her message, and send fake data to Bob pretending that he is Alice. </w:t>
+          <w:b/>
+          <w:bCs/>
+          <w:color w:val="000000" w:themeColor="text1"/>
+          <w:lang w:val="en-IE"/>
+        </w:rPr>
+      </w:pPr>
+      <w:r>
+        <w:rPr>
+          <w:rFonts w:ascii="Verdana" w:hAnsi="Verdana"/>
+          <w:b/>
+          <w:bCs/>
+          <w:color w:val="000000" w:themeColor="text1"/>
+          <w:lang w:val="en-IE"/>
+        </w:rPr>
+        <w:t xml:space="preserve">In this situation, Alice does not mind other people viewing the data she sends Bob. However, she is concerned that Dr. Evil might intercept her message, and send fake data to Bob pretending that he is Alice. </w:t>
       </w:r>
     </w:p>
     <w:p>
@@ -681,6 +832,8 @@
         <w:ind w:left="1134"/>
         <w:rPr>
           <w:rFonts w:ascii="Verdana" w:hAnsi="Verdana"/>
+          <w:b/>
+          <w:bCs/>
           <w:color w:val="000000" w:themeColor="text1"/>
           <w:lang w:val="en-IE"/>
         </w:rPr>
@@ -695,13 +848,17 @@
         <w:ind w:left="1134"/>
         <w:rPr>
           <w:rFonts w:ascii="Verdana" w:hAnsi="Verdana"/>
-          <w:color w:val="000000" w:themeColor="text1"/>
-          <w:lang w:val="en-IE"/>
-        </w:rPr>
-      </w:pPr>
-      <w:r>
-        <w:rPr>
-          <w:rFonts w:ascii="Verdana" w:hAnsi="Verdana"/>
+          <w:b/>
+          <w:bCs/>
+          <w:color w:val="000000" w:themeColor="text1"/>
+          <w:lang w:val="en-IE"/>
+        </w:rPr>
+      </w:pPr>
+      <w:r>
+        <w:rPr>
+          <w:rFonts w:ascii="Verdana" w:hAnsi="Verdana"/>
+          <w:b/>
+          <w:bCs/>
           <w:color w:val="000000" w:themeColor="text1"/>
           <w:lang w:val="en-IE"/>
         </w:rPr>
@@ -710,6 +867,8 @@
       <w:r>
         <w:rPr>
           <w:rFonts w:ascii="Verdana" w:hAnsi="Verdana"/>
+          <w:b/>
+          <w:bCs/>
           <w:i/>
           <w:color w:val="000000" w:themeColor="text1"/>
           <w:lang w:val="en-IE"/>
@@ -719,6 +878,8 @@
       <w:r>
         <w:rPr>
           <w:rFonts w:ascii="Verdana" w:hAnsi="Verdana"/>
+          <w:b/>
+          <w:bCs/>
           <w:i/>
           <w:color w:val="000000" w:themeColor="text1"/>
           <w:lang w:val="en-IE"/>
@@ -735,6 +896,8 @@
         <w:ind w:left="1134" w:hanging="567"/>
         <w:rPr>
           <w:rFonts w:ascii="Verdana" w:hAnsi="Verdana"/>
+          <w:b/>
+          <w:bCs/>
           <w:color w:val="000000" w:themeColor="text1"/>
           <w:lang w:val="en-IE"/>
         </w:rPr>
@@ -756,11 +919,21 @@
       <w:r>
         <w:rPr>
           <w:rFonts w:ascii="Verdana" w:hAnsi="Verdana"/>
+          <w:b/>
+          <w:bCs/>
           <w:color w:val="000000" w:themeColor="text1"/>
           <w:lang w:val="en-IE"/>
         </w:rPr>
         <w:tab/>
-        <w:t xml:space="preserve">If computational efficiency is a concern, what should Alice transmit to Bob to enable him to verify it was Alice who sent the message? Use public key cryptography along with other mechanisms as appropriate. </w:t>
+        <w:t>If computational efficiency is a concern, what should Alice transmit to Bob to enable him to verify it was Alice who sent the message? Use public key cryptography along with other mechanisms as appropriate.</w:t>
+      </w:r>
+      <w:r>
+        <w:rPr>
+          <w:rFonts w:ascii="Verdana" w:hAnsi="Verdana"/>
+          <w:color w:val="000000" w:themeColor="text1"/>
+          <w:lang w:val="en-IE"/>
+        </w:rPr>
+        <w:t xml:space="preserve"> </w:t>
       </w:r>
       <w:r>
         <w:rPr>
@@ -779,7 +952,258 @@
         <w:tab/>
       </w:r>
     </w:p>
-    <w:p/>
+    <w:p>
+      <w:pPr>
+        <w:pStyle w:val="ListParagraph"/>
+        <w:tabs>
+          <w:tab w:val="right" w:pos="9026"/>
+        </w:tabs>
+        <w:ind w:left="1134" w:hanging="567"/>
+        <w:rPr>
+          <w:rFonts w:ascii="Microsoft YaHei" w:eastAsia="Microsoft YaHei" w:hAnsi="Microsoft YaHei" w:cs="Microsoft YaHei"/>
+          <w:color w:val="000000" w:themeColor="text1"/>
+          <w:lang w:val="en-IE" w:eastAsia="zh-CN"/>
+        </w:rPr>
+      </w:pPr>
+    </w:p>
+    <w:p>
+      <w:pPr>
+        <w:pStyle w:val="ListParagraph"/>
+        <w:tabs>
+          <w:tab w:val="right" w:pos="9026"/>
+        </w:tabs>
+        <w:ind w:left="1134" w:hanging="567"/>
+        <w:rPr>
+          <w:rFonts w:ascii="Microsoft YaHei" w:eastAsia="Microsoft YaHei" w:hAnsi="Microsoft YaHei" w:cs="Microsoft YaHei"/>
+          <w:color w:val="000000" w:themeColor="text1"/>
+          <w:lang w:val="en-IE" w:eastAsia="zh-CN"/>
+        </w:rPr>
+      </w:pPr>
+      <w:r>
+        <w:rPr>
+          <w:rFonts w:ascii="Microsoft YaHei" w:eastAsia="Microsoft YaHei" w:hAnsi="Microsoft YaHei" w:cs="Microsoft YaHei"/>
+          <w:color w:val="000000" w:themeColor="text1"/>
+          <w:lang w:val="en-IE" w:eastAsia="zh-CN"/>
+        </w:rPr>
+        <w:lastRenderedPageBreak/>
+        <w:t>(ii a)</w:t>
+      </w:r>
+    </w:p>
+    <w:p>
+      <w:pPr>
+        <w:pStyle w:val="ListParagraph"/>
+        <w:tabs>
+          <w:tab w:val="right" w:pos="9026"/>
+        </w:tabs>
+        <w:ind w:left="1134" w:hanging="567"/>
+        <w:rPr>
+          <w:rFonts w:ascii="Verdana" w:eastAsia="Microsoft YaHei" w:hAnsi="Verdana" w:cs="Microsoft YaHei"/>
+          <w:color w:val="000000" w:themeColor="text1"/>
+          <w:sz w:val="22"/>
+          <w:szCs w:val="22"/>
+          <w:lang w:val="en-IE" w:eastAsia="zh-CN"/>
+        </w:rPr>
+      </w:pPr>
+      <w:r>
+        <w:rPr>
+          <w:rFonts w:ascii="Microsoft YaHei" w:eastAsia="Microsoft YaHei" w:hAnsi="Microsoft YaHei" w:cs="Microsoft YaHei"/>
+          <w:color w:val="000000" w:themeColor="text1"/>
+          <w:lang w:val="en-IE" w:eastAsia="zh-CN"/>
+        </w:rPr>
+        <w:tab/>
+      </w:r>
+      <w:r>
+        <w:rPr>
+          <w:rFonts w:ascii="Verdana" w:eastAsia="Microsoft YaHei" w:hAnsi="Verdana" w:cs="Microsoft YaHei"/>
+          <w:color w:val="000000" w:themeColor="text1"/>
+          <w:sz w:val="22"/>
+          <w:szCs w:val="22"/>
+          <w:lang w:val="en-IE" w:eastAsia="zh-CN"/>
+        </w:rPr>
+        <w:t>For Bob to ensure the message came from Alice, Alice will decrypt her message using her own private key as she is the only one with access to it. Then Bob will use Alice’s public key to decrypt the message sent</w:t>
+      </w:r>
+    </w:p>
+    <w:p>
+      <w:pPr>
+        <w:pStyle w:val="ListParagraph"/>
+        <w:tabs>
+          <w:tab w:val="right" w:pos="9026"/>
+        </w:tabs>
+        <w:ind w:left="1134" w:hanging="567"/>
+        <w:rPr>
+          <w:rFonts w:ascii="Verdana" w:eastAsia="Microsoft YaHei" w:hAnsi="Verdana" w:cs="Microsoft YaHei"/>
+          <w:color w:val="000000" w:themeColor="text1"/>
+          <w:sz w:val="22"/>
+          <w:szCs w:val="22"/>
+          <w:lang w:val="en-IE" w:eastAsia="zh-CN"/>
+        </w:rPr>
+      </w:pPr>
+      <w:r>
+        <w:rPr>
+          <w:rFonts w:ascii="Verdana" w:eastAsia="Microsoft YaHei" w:hAnsi="Verdana" w:cs="Microsoft YaHei"/>
+          <w:color w:val="000000" w:themeColor="text1"/>
+          <w:sz w:val="22"/>
+          <w:szCs w:val="22"/>
+          <w:lang w:val="en-IE" w:eastAsia="zh-CN"/>
+        </w:rPr>
+        <w:tab/>
+        <w:t>Alice will send E_Pr(A) (M) then Bob will decrypt with D_Pu(A) (E_Pr(A) (M)) = M</w:t>
+      </w:r>
+    </w:p>
+    <w:p>
+      <w:pPr>
+        <w:pStyle w:val="ListParagraph"/>
+        <w:tabs>
+          <w:tab w:val="right" w:pos="9026"/>
+        </w:tabs>
+        <w:ind w:left="1134" w:hanging="567"/>
+        <w:rPr>
+          <w:rFonts w:ascii="Verdana" w:eastAsia="Microsoft YaHei" w:hAnsi="Verdana" w:cs="Microsoft YaHei"/>
+          <w:color w:val="000000" w:themeColor="text1"/>
+          <w:sz w:val="22"/>
+          <w:szCs w:val="22"/>
+          <w:lang w:val="en-IE" w:eastAsia="zh-CN"/>
+        </w:rPr>
+      </w:pPr>
+      <w:r>
+        <w:rPr>
+          <w:rFonts w:ascii="Verdana" w:eastAsia="Microsoft YaHei" w:hAnsi="Verdana" w:cs="Microsoft YaHei"/>
+          <w:color w:val="000000" w:themeColor="text1"/>
+          <w:sz w:val="22"/>
+          <w:szCs w:val="22"/>
+          <w:lang w:val="en-IE" w:eastAsia="zh-CN"/>
+        </w:rPr>
+        <w:tab/>
+      </w:r>
+    </w:p>
+    <w:p>
+      <w:pPr>
+        <w:pStyle w:val="ListParagraph"/>
+        <w:tabs>
+          <w:tab w:val="right" w:pos="9026"/>
+        </w:tabs>
+        <w:ind w:left="1134" w:hanging="567"/>
+        <w:rPr>
+          <w:rFonts w:ascii="Verdana" w:eastAsia="Microsoft YaHei" w:hAnsi="Verdana" w:cs="Microsoft YaHei"/>
+          <w:color w:val="000000" w:themeColor="text1"/>
+          <w:sz w:val="22"/>
+          <w:szCs w:val="22"/>
+          <w:lang w:val="en-IE" w:eastAsia="zh-CN"/>
+        </w:rPr>
+      </w:pPr>
+      <w:r>
+        <w:rPr>
+          <w:rFonts w:ascii="Verdana" w:eastAsia="Microsoft YaHei" w:hAnsi="Verdana" w:cs="Microsoft YaHei"/>
+          <w:color w:val="000000" w:themeColor="text1"/>
+          <w:sz w:val="22"/>
+          <w:szCs w:val="22"/>
+          <w:lang w:val="en-IE" w:eastAsia="zh-CN"/>
+        </w:rPr>
+        <w:tab/>
+        <w:t>If computational efficiency is a concern</w:t>
+      </w:r>
+      <w:r>
+        <w:rPr>
+          <w:rFonts w:ascii="Verdana" w:eastAsia="Microsoft YaHei" w:hAnsi="Verdana" w:cs="Microsoft YaHei"/>
+          <w:color w:val="000000" w:themeColor="text1"/>
+          <w:sz w:val="22"/>
+          <w:szCs w:val="22"/>
+          <w:lang w:val="en-IE" w:eastAsia="zh-CN"/>
+        </w:rPr>
+        <w:t xml:space="preserve"> Alice can send a hashed version of her message. </w:t>
+      </w:r>
+      <w:r>
+        <w:rPr>
+          <w:rFonts w:ascii="Verdana" w:eastAsia="Microsoft YaHei" w:hAnsi="Verdana" w:cs="Microsoft YaHei"/>
+          <w:color w:val="000000" w:themeColor="text1"/>
+          <w:sz w:val="22"/>
+          <w:szCs w:val="22"/>
+          <w:lang w:val="en-IE" w:eastAsia="zh-CN"/>
+        </w:rPr>
+        <w:t>Getting the has is requires way less processing power -&gt; H(M)</w:t>
+      </w:r>
+    </w:p>
+    <w:p>
+      <w:pPr>
+        <w:pStyle w:val="ListParagraph"/>
+        <w:tabs>
+          <w:tab w:val="right" w:pos="9026"/>
+        </w:tabs>
+        <w:ind w:left="1134" w:hanging="567"/>
+        <w:rPr>
+          <w:rFonts w:ascii="Verdana" w:eastAsia="Microsoft YaHei" w:hAnsi="Verdana" w:cs="Microsoft YaHei"/>
+          <w:color w:val="000000" w:themeColor="text1"/>
+          <w:sz w:val="22"/>
+          <w:szCs w:val="22"/>
+          <w:lang w:val="en-IE" w:eastAsia="zh-CN"/>
+        </w:rPr>
+      </w:pPr>
+      <w:r>
+        <w:rPr>
+          <w:rFonts w:ascii="Verdana" w:eastAsia="Microsoft YaHei" w:hAnsi="Verdana" w:cs="Microsoft YaHei"/>
+          <w:color w:val="000000" w:themeColor="text1"/>
+          <w:sz w:val="22"/>
+          <w:szCs w:val="22"/>
+          <w:lang w:val="en-IE" w:eastAsia="zh-CN"/>
+        </w:rPr>
+        <w:tab/>
+        <w:t>Alice then sends M and E_Pr(A) (H(M)) as well</w:t>
+      </w:r>
+    </w:p>
+    <w:p>
+      <w:pPr>
+        <w:pStyle w:val="ListParagraph"/>
+        <w:tabs>
+          <w:tab w:val="right" w:pos="9026"/>
+        </w:tabs>
+        <w:ind w:left="1134" w:hanging="567"/>
+        <w:rPr>
+          <w:rFonts w:ascii="Verdana" w:eastAsia="Microsoft YaHei" w:hAnsi="Verdana" w:cs="Microsoft YaHei"/>
+          <w:color w:val="000000" w:themeColor="text1"/>
+          <w:sz w:val="22"/>
+          <w:szCs w:val="22"/>
+          <w:lang w:val="en-IE" w:eastAsia="zh-CN"/>
+        </w:rPr>
+      </w:pPr>
+      <w:r>
+        <w:rPr>
+          <w:rFonts w:ascii="Verdana" w:eastAsia="Microsoft YaHei" w:hAnsi="Verdana" w:cs="Microsoft YaHei"/>
+          <w:color w:val="000000" w:themeColor="text1"/>
+          <w:sz w:val="22"/>
+          <w:szCs w:val="22"/>
+          <w:lang w:val="en-IE" w:eastAsia="zh-CN"/>
+        </w:rPr>
+        <w:tab/>
+        <w:t>Bob will then decrypt -&gt; D_Pu(A) (E_Pr(A) (H(M)))</w:t>
+      </w:r>
+    </w:p>
+    <w:p>
+      <w:pPr>
+        <w:pStyle w:val="ListParagraph"/>
+        <w:tabs>
+          <w:tab w:val="right" w:pos="9026"/>
+        </w:tabs>
+        <w:ind w:left="1134" w:hanging="567"/>
+        <w:rPr>
+          <w:rFonts w:ascii="Verdana" w:eastAsia="Microsoft YaHei" w:hAnsi="Verdana" w:cs="Microsoft YaHei"/>
+          <w:color w:val="000000" w:themeColor="text1"/>
+          <w:sz w:val="22"/>
+          <w:szCs w:val="22"/>
+          <w:lang w:val="en-IE" w:eastAsia="zh-CN"/>
+        </w:rPr>
+      </w:pPr>
+      <w:r>
+        <w:rPr>
+          <w:rFonts w:ascii="Verdana" w:eastAsia="Microsoft YaHei" w:hAnsi="Verdana" w:cs="Microsoft YaHei"/>
+          <w:color w:val="000000" w:themeColor="text1"/>
+          <w:sz w:val="22"/>
+          <w:szCs w:val="22"/>
+          <w:lang w:val="en-IE" w:eastAsia="zh-CN"/>
+        </w:rPr>
+        <w:tab/>
+        <w:t>This is faster because Hashing is a very fast operaertion and only a small hash gets encrypted, not the whole long message</w:t>
+      </w:r>
+    </w:p>
     <w:sectPr>
       <w:pgSz w:w="11906" w:h="16838"/>
       <w:pgMar w:top="1440" w:right="1440" w:bottom="1440" w:left="1440" w:header="708" w:footer="708" w:gutter="0"/>

</xml_diff>